<commit_message>
chore: learn about architectural styles
</commit_message>
<xml_diff>
--- a/software-architecture/architecture-and-architectural-styles.docx
+++ b/software-architecture/architecture-and-architectural-styles.docx
@@ -5448,19 +5448,32 @@
         <w:spacing w:after="0"/>
         <w:rPr>
           <w:rFonts w:ascii="NewBaskerville-Roman" w:hAnsi="NewBaskerville-Roman" w:cs="NewBaskerville-Roman"/>
-          <w:color w:val="262626"/>
-          <w:sz w:val="20"/>
-          <w:szCs w:val="20"/>
-        </w:rPr>
-      </w:pPr>
-      <w:r>
-        <w:rPr>
-          <w:rFonts w:ascii="NewBaskerville-Roman" w:hAnsi="NewBaskerville-Roman" w:cs="NewBaskerville-Roman"/>
-          <w:color w:val="262626"/>
-          <w:sz w:val="20"/>
-          <w:szCs w:val="20"/>
-        </w:rPr>
-        <w:t>Developers often package functionality in a library (module) so that it can be reused by multiple applications without duplicating code. After all, where would we be today without Maven or npm repositories? You might be tempted to also use shared libraries in microservice architecture. On the surface, it looks like a good way to reduce code duplication in your services. But you need to ensure that you don’t accidentally introduce coupling between your services.</w:t>
+          <w:b/>
+          <w:bCs/>
+          <w:color w:val="262626"/>
+          <w:sz w:val="20"/>
+          <w:szCs w:val="20"/>
+        </w:rPr>
+      </w:pPr>
+      <w:r>
+        <w:rPr>
+          <w:rFonts w:ascii="NewBaskerville-Roman" w:hAnsi="NewBaskerville-Roman" w:cs="NewBaskerville-Roman"/>
+          <w:color w:val="262626"/>
+          <w:sz w:val="20"/>
+          <w:szCs w:val="20"/>
+        </w:rPr>
+        <w:t xml:space="preserve">Developers often package functionality in a library (module) so that it can be reused by multiple applications without duplicating code. After all, where would we be today without Maven or npm repositories? You might be tempted to also use shared libraries in microservice architecture. On the surface, it looks like a good way to reduce code duplication in your services. </w:t>
+      </w:r>
+      <w:r>
+        <w:rPr>
+          <w:rFonts w:ascii="NewBaskerville-Roman" w:hAnsi="NewBaskerville-Roman" w:cs="NewBaskerville-Roman"/>
+          <w:b/>
+          <w:bCs/>
+          <w:color w:val="262626"/>
+          <w:sz w:val="20"/>
+          <w:szCs w:val="20"/>
+        </w:rPr>
+        <w:t>But you need to ensure that you don’t accidentally introduce coupling between your services.</w:t>
       </w:r>
     </w:p>
     <w:p>
@@ -5497,7 +5510,7 @@
           <w:sz w:val="20"/>
           <w:szCs w:val="20"/>
         </w:rPr>
-        <w:t xml:space="preserve"> Imagine, for example, that multiple services need to update the </w:t>
+        <w:t xml:space="preserve">Imagine, for example, that multiple services need to update the </w:t>
       </w:r>
       <w:r>
         <w:rPr>
@@ -5506,16 +5519,7 @@
           <w:sz w:val="19"/>
           <w:szCs w:val="19"/>
         </w:rPr>
-        <w:t xml:space="preserve">Order </w:t>
-      </w:r>
-      <w:r>
-        <w:rPr>
-          <w:rFonts w:ascii="NewBaskerville-Roman" w:hAnsi="NewBaskerville-Roman" w:cs="NewBaskerville-Roman"/>
-          <w:color w:val="262626"/>
-          <w:sz w:val="20"/>
-          <w:szCs w:val="20"/>
-        </w:rPr>
-        <w:t xml:space="preserve">business object. One approach is to package that functionality as a library that’s used by multiple services. On one hand, using a library eliminates code duplication. On the other hand, consider what happens when the requirements change in a way that affects the </w:t>
+        <w:t>Order</w:t>
       </w:r>
       <w:r>
         <w:rPr>
@@ -5524,16 +5528,16 @@
           <w:sz w:val="19"/>
           <w:szCs w:val="19"/>
         </w:rPr>
-        <w:t xml:space="preserve">Order </w:t>
-      </w:r>
-      <w:r>
-        <w:rPr>
-          <w:rFonts w:ascii="NewBaskerville-Roman" w:hAnsi="NewBaskerville-Roman" w:cs="NewBaskerville-Roman"/>
-          <w:color w:val="262626"/>
-          <w:sz w:val="20"/>
-          <w:szCs w:val="20"/>
-        </w:rPr>
-        <w:t xml:space="preserve">business object. You would need to simultaneously rebuild and redeploy those services. A much better approach would be to implement functionality that’s likely to change, such as </w:t>
+        <w:t xml:space="preserve"> </w:t>
+      </w:r>
+      <w:r>
+        <w:rPr>
+          <w:rFonts w:ascii="NewBaskerville-Roman" w:hAnsi="NewBaskerville-Roman" w:cs="NewBaskerville-Roman"/>
+          <w:color w:val="262626"/>
+          <w:sz w:val="20"/>
+          <w:szCs w:val="20"/>
+        </w:rPr>
+        <w:t xml:space="preserve">business object. One approach is to package that functionality as a library that’s used by multiple services. On one hand, using a library eliminates code duplication. On the other hand, consider what happens when the requirements change in a way that affects the </w:t>
       </w:r>
       <w:r>
         <w:rPr>
@@ -5547,6 +5551,39 @@
       <w:r>
         <w:rPr>
           <w:rFonts w:ascii="NewBaskerville-Roman" w:hAnsi="NewBaskerville-Roman" w:cs="NewBaskerville-Roman"/>
+          <w:color w:val="262626"/>
+          <w:sz w:val="20"/>
+          <w:szCs w:val="20"/>
+        </w:rPr>
+        <w:t xml:space="preserve">business object. You would need to simultaneously rebuild and redeploy those services. </w:t>
+      </w:r>
+      <w:r>
+        <w:rPr>
+          <w:rFonts w:ascii="NewBaskerville-Roman" w:hAnsi="NewBaskerville-Roman" w:cs="NewBaskerville-Roman"/>
+          <w:b/>
+          <w:bCs/>
+          <w:color w:val="262626"/>
+          <w:sz w:val="20"/>
+          <w:szCs w:val="20"/>
+        </w:rPr>
+        <w:t xml:space="preserve">A much better approach would be to implement functionality that’s likely to change, such as </w:t>
+      </w:r>
+      <w:r>
+        <w:rPr>
+          <w:rFonts w:ascii="Courier" w:hAnsi="Courier" w:cs="Courier"/>
+          <w:b/>
+          <w:bCs/>
+          <w:color w:val="262626"/>
+          <w:sz w:val="19"/>
+          <w:szCs w:val="19"/>
+        </w:rPr>
+        <w:t xml:space="preserve">Order </w:t>
+      </w:r>
+      <w:r>
+        <w:rPr>
+          <w:rFonts w:ascii="NewBaskerville-Roman" w:hAnsi="NewBaskerville-Roman" w:cs="NewBaskerville-Roman"/>
+          <w:b/>
+          <w:bCs/>
           <w:color w:val="262626"/>
           <w:sz w:val="20"/>
           <w:szCs w:val="20"/>
@@ -5584,11 +5621,22 @@
       <w:r>
         <w:rPr>
           <w:rFonts w:ascii="NewBaskerville-Roman" w:hAnsi="NewBaskerville-Roman" w:cs="NewBaskerville-Roman"/>
-          <w:color w:val="262626"/>
-          <w:sz w:val="20"/>
-          <w:szCs w:val="20"/>
-        </w:rPr>
-        <w:t xml:space="preserve">You should strive to use libraries for functionality that’s unlikely to change. For example, in a typical application it makes no sense for every service to implement a </w:t>
+          <w:b/>
+          <w:bCs/>
+          <w:color w:val="262626"/>
+          <w:sz w:val="20"/>
+          <w:szCs w:val="20"/>
+        </w:rPr>
+        <w:t>You should strive to use libraries for functionality that’s unlikely to change.</w:t>
+      </w:r>
+      <w:r>
+        <w:rPr>
+          <w:rFonts w:ascii="NewBaskerville-Roman" w:hAnsi="NewBaskerville-Roman" w:cs="NewBaskerville-Roman"/>
+          <w:color w:val="262626"/>
+          <w:sz w:val="20"/>
+          <w:szCs w:val="20"/>
+        </w:rPr>
+        <w:t xml:space="preserve"> For example, in a typical application it makes no sense for every service to implement a </w:t>
       </w:r>
       <w:r>
         <w:rPr>
@@ -5699,19 +5747,17 @@
         </w:rPr>
       </w:pPr>
       <w:r>
-        <w:t>A much better goal is to define a well-designed service to be a service capable of</w:t>
-      </w:r>
-      <w:r>
-        <w:t xml:space="preserve"> </w:t>
-      </w:r>
-      <w:r>
-        <w:t>being developed by a small team with minimal lead time and with minimal collaboration</w:t>
-      </w:r>
-      <w:r>
-        <w:t xml:space="preserve"> </w:t>
-      </w:r>
-      <w:r>
-        <w:t>with other teams. In theory, a team might only be responsible for a single service,</w:t>
+        <w:t xml:space="preserve">A much better goal is to define </w:t>
+      </w:r>
+      <w:r>
+        <w:rPr>
+          <w:b/>
+          <w:bCs/>
+        </w:rPr>
+        <w:t>a well-designed service to be a service capable of being developed by a small team with minimal lead time and with minimal collaboration with other teams.</w:t>
+      </w:r>
+      <w:r>
+        <w:t xml:space="preserve"> In theory, a team might only be responsible for a single service,</w:t>
       </w:r>
       <w:r>
         <w:t xml:space="preserve"> </w:t>
@@ -5728,75 +5774,196 @@
         <w:t>micro</w:t>
       </w:r>
       <w:r>
-        <w:t>. Conversely, if a service requires a large team or</w:t>
-      </w:r>
-      <w:r>
-        <w:t xml:space="preserve"> </w:t>
-      </w:r>
-      <w:r>
-        <w:t>takes a long time to test, it probably makes sense to split the team and the service. Or</w:t>
-      </w:r>
-      <w:r>
-        <w:t xml:space="preserve"> </w:t>
-      </w:r>
-      <w:r>
-        <w:t>if you constantly need to change a service because of changes to other services or if it’s</w:t>
-      </w:r>
-      <w:r>
-        <w:t xml:space="preserve"> </w:t>
-      </w:r>
-      <w:r>
-        <w:t>triggering changes in other services, that’s a sign that it’s not loosely coupled</w:t>
-      </w:r>
-      <w:r>
-        <w:rPr>
-          <w:b/>
-          <w:bCs/>
-        </w:rPr>
-        <w:t>. You might even have built a distributed monolith.</w:t>
+        <w:t xml:space="preserve">. Conversely, </w:t>
+      </w:r>
+      <w:r>
+        <w:rPr>
+          <w:b/>
+          <w:bCs/>
+        </w:rPr>
+        <w:t>if a service requires a large team or takes a long time to test, it probably makes sense to split the team and the service.</w:t>
       </w:r>
     </w:p>
     <w:p>
       <w:pPr>
         <w:pStyle w:val="NoSpacing"/>
+        <w:rPr>
+          <w:b/>
+          <w:bCs/>
+        </w:rPr>
       </w:pPr>
     </w:p>
     <w:p>
       <w:pPr>
         <w:pStyle w:val="NoSpacing"/>
-      </w:pPr>
-      <w:r>
-        <w:t>The microservice architecture structures an application as a set of small, loosely</w:t>
-      </w:r>
-      <w:r>
+        <w:rPr>
+          <w:b/>
+          <w:bCs/>
+        </w:rPr>
+      </w:pPr>
+      <w:r>
+        <w:rPr>
+          <w:b/>
+          <w:bCs/>
+        </w:rPr>
+        <w:t>Or if you constantly need to change a service because of changes to other services or if it’s triggering changes in other services, that’s a sign that it’s not loosely coupled.</w:t>
+      </w:r>
+      <w:r>
+        <w:rPr>
+          <w:b/>
+          <w:bCs/>
+        </w:rPr>
         <w:t xml:space="preserve"> </w:t>
       </w:r>
-      <w:r>
-        <w:t>coupled services. As a result, it improves the development time attributes—maintainability,</w:t>
+    </w:p>
+    <w:p>
+      <w:pPr>
+        <w:pStyle w:val="NoSpacing"/>
+        <w:rPr>
+          <w:b/>
+          <w:bCs/>
+        </w:rPr>
+      </w:pPr>
+    </w:p>
+    <w:p>
+      <w:pPr>
+        <w:pStyle w:val="NoSpacing"/>
+        <w:rPr>
+          <w:b/>
+          <w:bCs/>
+        </w:rPr>
+      </w:pPr>
+      <w:r>
+        <w:rPr>
+          <w:b/>
+          <w:bCs/>
+        </w:rPr>
+        <w:t>You might even have built a distributed monolith.</w:t>
+      </w:r>
+    </w:p>
+    <w:p>
+      <w:pPr>
+        <w:pStyle w:val="NoSpacing"/>
+      </w:pPr>
+    </w:p>
+    <w:p>
+      <w:pPr>
+        <w:pStyle w:val="NoSpacing"/>
+      </w:pPr>
+      <w:r>
+        <w:t xml:space="preserve">The microservice architecture structures an application as a set of </w:t>
+      </w:r>
+      <w:r>
+        <w:rPr>
+          <w:b/>
+          <w:bCs/>
+        </w:rPr>
+        <w:t>small</w:t>
+      </w:r>
+      <w:r>
+        <w:t xml:space="preserve">, </w:t>
+      </w:r>
+      <w:r>
+        <w:rPr>
+          <w:b/>
+          <w:bCs/>
+        </w:rPr>
+        <w:t>loosely coupled services</w:t>
+      </w:r>
+      <w:r>
+        <w:t xml:space="preserve">. As a result, </w:t>
+      </w:r>
+      <w:r>
+        <w:rPr>
+          <w:b/>
+          <w:bCs/>
+        </w:rPr>
+        <w:t>it improves the development time attributes</w:t>
+      </w:r>
+      <w:r>
+        <w:t>—</w:t>
+      </w:r>
+      <w:r>
+        <w:rPr>
+          <w:b/>
+          <w:bCs/>
+        </w:rPr>
+        <w:t>maintainability</w:t>
+      </w:r>
+      <w:r>
+        <w:t>,</w:t>
       </w:r>
       <w:r>
         <w:t xml:space="preserve"> </w:t>
       </w:r>
       <w:r>
-        <w:t>testability, deployability, and so on—and enables an organization to</w:t>
+        <w:rPr>
+          <w:b/>
+          <w:bCs/>
+        </w:rPr>
+        <w:t>testability</w:t>
+      </w:r>
+      <w:r>
+        <w:t xml:space="preserve">, </w:t>
+      </w:r>
+      <w:r>
+        <w:rPr>
+          <w:b/>
+          <w:bCs/>
+        </w:rPr>
+        <w:t>deployability</w:t>
+      </w:r>
+      <w:r>
+        <w:t xml:space="preserve">, and so on—and </w:t>
+      </w:r>
+      <w:r>
+        <w:rPr>
+          <w:b/>
+          <w:bCs/>
+        </w:rPr>
+        <w:t>enables an organization to develop better software faster</w:t>
+      </w:r>
+      <w:r>
+        <w:t xml:space="preserve">. </w:t>
+      </w:r>
+      <w:r>
+        <w:rPr>
+          <w:b/>
+          <w:bCs/>
+          <w:highlight w:val="yellow"/>
+        </w:rPr>
+        <w:t xml:space="preserve">It also improves an </w:t>
+      </w:r>
+      <w:r>
+        <w:rPr>
+          <w:b/>
+          <w:bCs/>
+          <w:highlight w:val="yellow"/>
+        </w:rPr>
+        <w:t>application’s s</w:t>
+      </w:r>
+      <w:r>
+        <w:rPr>
+          <w:b/>
+          <w:bCs/>
+          <w:highlight w:val="yellow"/>
+        </w:rPr>
+        <w:t>calability, although that’s not the main goal</w:t>
+      </w:r>
+      <w:r>
+        <w:rPr>
+          <w:highlight w:val="yellow"/>
+        </w:rPr>
+        <w:t>.</w:t>
+      </w:r>
+      <w:r>
+        <w:t xml:space="preserve"> To develop a microservice architecture for your application,</w:t>
       </w:r>
       <w:r>
         <w:t xml:space="preserve"> </w:t>
       </w:r>
       <w:r>
-        <w:t>develop better software faster. It also improves an application’s scalability, although</w:t>
-      </w:r>
-      <w:r>
-        <w:t xml:space="preserve"> </w:t>
-      </w:r>
-      <w:r>
-        <w:t>that’s not the main goal. To develop a microservice architecture for your application,</w:t>
-      </w:r>
-      <w:r>
-        <w:t xml:space="preserve"> </w:t>
-      </w:r>
-      <w:r>
-        <w:t xml:space="preserve">you need to identify the services and determine how they collaborate. </w:t>
+        <w:t>you need to identify the services and determine how they collaborate.</w:t>
       </w:r>
     </w:p>
     <w:p>

</xml_diff>